<commit_message>
Update CS373 schedule and course handbook files
Added Foundations Phase B paper gap analysis to the 2025 Fall class meeting schedule. Archived older handbook editions, updated Edition 29, added Edition 30, and refreshed the latest handbook PDF.
</commit_message>
<xml_diff>
--- a/files/CS373/CSCI373CourseHandbookEdition29.docx
+++ b/files/CS373/CSCI373CourseHandbookEdition29.docx
@@ -2731,11 +2731,11 @@
         <w:t xml:space="preserve">their research and communication skills in computer science and technology.  </w:t>
       </w:r>
     </w:p>
+    <w:bookmarkStart w:id="4" w:name="_Toc206075844"/>
     <w:p>
       <w:pPr>
         <w:pStyle w:val="Heading1"/>
       </w:pPr>
-      <w:bookmarkStart w:id="4" w:name="_Toc206075844"/>
       <w:r>
         <w:rPr>
           <w:noProof/>
@@ -2777,7 +2777,7 @@
                         <a:effectLst/>
                         <a:extLst>
                           <a:ext uri="{C572A759-6A51-4108-AA02-DFA0A04FC94B}">
-                            <ma14:wrappingTextBoxFlag xmlns:ma14="http://schemas.microsoft.com/office/mac/drawingml/2011/main" xmlns:w="http://schemas.openxmlformats.org/wordprocessingml/2006/main" xmlns:w10="urn:schemas-microsoft-com:office:word" xmlns:v="urn:schemas-microsoft-com:vml" xmlns:o="urn:schemas-microsoft-com:office:office" xmlns:mv="urn:schemas-microsoft-com:mac:vml" xmlns:mo="http://schemas.microsoft.com/office/mac/office/2008/main" xmlns=""/>
+                            <ma14:wrappingTextBoxFlag xmlns="" xmlns:mo="http://schemas.microsoft.com/office/mac/office/2008/main" xmlns:mv="urn:schemas-microsoft-com:mac:vml" xmlns:o="urn:schemas-microsoft-com:office:office" xmlns:v="urn:schemas-microsoft-com:vml" xmlns:w10="urn:schemas-microsoft-com:office:word" xmlns:w="http://schemas.openxmlformats.org/wordprocessingml/2006/main" xmlns:ma14="http://schemas.microsoft.com/office/mac/drawingml/2011/main"/>
                           </a:ext>
                         </a:extLst>
                       </wps:spPr>
@@ -4456,7 +4456,7 @@
                         <a:effectLst/>
                         <a:extLst>
                           <a:ext uri="{C572A759-6A51-4108-AA02-DFA0A04FC94B}">
-                            <ma14:wrappingTextBoxFlag xmlns:ma14="http://schemas.microsoft.com/office/mac/drawingml/2011/main" xmlns:w="http://schemas.openxmlformats.org/wordprocessingml/2006/main" xmlns:w10="urn:schemas-microsoft-com:office:word" xmlns:v="urn:schemas-microsoft-com:vml" xmlns:o="urn:schemas-microsoft-com:office:office" xmlns:mv="urn:schemas-microsoft-com:mac:vml" xmlns:mo="http://schemas.microsoft.com/office/mac/office/2008/main" xmlns=""/>
+                            <ma14:wrappingTextBoxFlag xmlns="" xmlns:mo="http://schemas.microsoft.com/office/mac/office/2008/main" xmlns:mv="urn:schemas-microsoft-com:mac:vml" xmlns:o="urn:schemas-microsoft-com:office:office" xmlns:v="urn:schemas-microsoft-com:vml" xmlns:w10="urn:schemas-microsoft-com:office:word" xmlns:w="http://schemas.openxmlformats.org/wordprocessingml/2006/main" xmlns:ma14="http://schemas.microsoft.com/office/mac/drawingml/2011/main"/>
                           </a:ext>
                         </a:extLst>
                       </wps:spPr>
@@ -4728,7 +4728,7 @@
                         <a:effectLst/>
                         <a:extLst>
                           <a:ext uri="{C572A759-6A51-4108-AA02-DFA0A04FC94B}">
-                            <ma14:wrappingTextBoxFlag xmlns:ma14="http://schemas.microsoft.com/office/mac/drawingml/2011/main" xmlns:w="http://schemas.openxmlformats.org/wordprocessingml/2006/main" xmlns:w10="urn:schemas-microsoft-com:office:word" xmlns:v="urn:schemas-microsoft-com:vml" xmlns:o="urn:schemas-microsoft-com:office:office" xmlns:mv="urn:schemas-microsoft-com:mac:vml" xmlns:mo="http://schemas.microsoft.com/office/mac/office/2008/main" xmlns=""/>
+                            <ma14:wrappingTextBoxFlag xmlns="" xmlns:mo="http://schemas.microsoft.com/office/mac/office/2008/main" xmlns:mv="urn:schemas-microsoft-com:mac:vml" xmlns:o="urn:schemas-microsoft-com:office:office" xmlns:v="urn:schemas-microsoft-com:vml" xmlns:w10="urn:schemas-microsoft-com:office:word" xmlns:w="http://schemas.openxmlformats.org/wordprocessingml/2006/main" xmlns:ma14="http://schemas.microsoft.com/office/mac/drawingml/2011/main"/>
                           </a:ext>
                         </a:extLst>
                       </wps:spPr>
@@ -5473,7 +5473,7 @@
                         <a:effectLst/>
                         <a:extLst>
                           <a:ext uri="{C572A759-6A51-4108-AA02-DFA0A04FC94B}">
-                            <ma14:wrappingTextBoxFlag xmlns:ma14="http://schemas.microsoft.com/office/mac/drawingml/2011/main" xmlns:w="http://schemas.openxmlformats.org/wordprocessingml/2006/main" xmlns:w10="urn:schemas-microsoft-com:office:word" xmlns:v="urn:schemas-microsoft-com:vml" xmlns:o="urn:schemas-microsoft-com:office:office" xmlns:mv="urn:schemas-microsoft-com:mac:vml" xmlns:mo="http://schemas.microsoft.com/office/mac/office/2008/main" xmlns=""/>
+                            <ma14:wrappingTextBoxFlag xmlns="" xmlns:mo="http://schemas.microsoft.com/office/mac/office/2008/main" xmlns:mv="urn:schemas-microsoft-com:mac:vml" xmlns:o="urn:schemas-microsoft-com:office:office" xmlns:v="urn:schemas-microsoft-com:vml" xmlns:w10="urn:schemas-microsoft-com:office:word" xmlns:w="http://schemas.openxmlformats.org/wordprocessingml/2006/main" xmlns:ma14="http://schemas.microsoft.com/office/mac/drawingml/2011/main"/>
                           </a:ext>
                         </a:extLst>
                       </wps:spPr>
@@ -6310,7 +6310,7 @@
                         <a:effectLst/>
                         <a:extLst>
                           <a:ext uri="{C572A759-6A51-4108-AA02-DFA0A04FC94B}">
-                            <ma14:wrappingTextBoxFlag xmlns:ma14="http://schemas.microsoft.com/office/mac/drawingml/2011/main" xmlns:w="http://schemas.openxmlformats.org/wordprocessingml/2006/main" xmlns:w10="urn:schemas-microsoft-com:office:word" xmlns:v="urn:schemas-microsoft-com:vml" xmlns:o="urn:schemas-microsoft-com:office:office" xmlns:mv="urn:schemas-microsoft-com:mac:vml" xmlns:mo="http://schemas.microsoft.com/office/mac/office/2008/main" xmlns=""/>
+                            <ma14:wrappingTextBoxFlag xmlns="" xmlns:mo="http://schemas.microsoft.com/office/mac/office/2008/main" xmlns:mv="urn:schemas-microsoft-com:mac:vml" xmlns:o="urn:schemas-microsoft-com:office:office" xmlns:v="urn:schemas-microsoft-com:vml" xmlns:w10="urn:schemas-microsoft-com:office:word" xmlns:w="http://schemas.openxmlformats.org/wordprocessingml/2006/main" xmlns:ma14="http://schemas.microsoft.com/office/mac/drawingml/2011/main"/>
                           </a:ext>
                         </a:extLst>
                       </wps:spPr>
@@ -7528,7 +7528,7 @@
                         <a:effectLst/>
                         <a:extLst>
                           <a:ext uri="{C572A759-6A51-4108-AA02-DFA0A04FC94B}">
-                            <ma14:wrappingTextBoxFlag xmlns:ma14="http://schemas.microsoft.com/office/mac/drawingml/2011/main" xmlns:w="http://schemas.openxmlformats.org/wordprocessingml/2006/main" xmlns:w10="urn:schemas-microsoft-com:office:word" xmlns:v="urn:schemas-microsoft-com:vml" xmlns:o="urn:schemas-microsoft-com:office:office" xmlns:mv="urn:schemas-microsoft-com:mac:vml" xmlns:mo="http://schemas.microsoft.com/office/mac/office/2008/main" xmlns=""/>
+                            <ma14:wrappingTextBoxFlag xmlns="" xmlns:mo="http://schemas.microsoft.com/office/mac/office/2008/main" xmlns:mv="urn:schemas-microsoft-com:mac:vml" xmlns:o="urn:schemas-microsoft-com:office:office" xmlns:v="urn:schemas-microsoft-com:vml" xmlns:w10="urn:schemas-microsoft-com:office:word" xmlns:w="http://schemas.openxmlformats.org/wordprocessingml/2006/main" xmlns:ma14="http://schemas.microsoft.com/office/mac/drawingml/2011/main"/>
                           </a:ext>
                         </a:extLst>
                       </wps:spPr>
@@ -8515,7 +8515,7 @@
                         <a:effectLst/>
                         <a:extLst>
                           <a:ext uri="{C572A759-6A51-4108-AA02-DFA0A04FC94B}">
-                            <ma14:wrappingTextBoxFlag xmlns:ma14="http://schemas.microsoft.com/office/mac/drawingml/2011/main" xmlns:w="http://schemas.openxmlformats.org/wordprocessingml/2006/main" xmlns:w10="urn:schemas-microsoft-com:office:word" xmlns:v="urn:schemas-microsoft-com:vml" xmlns:o="urn:schemas-microsoft-com:office:office" xmlns:mv="urn:schemas-microsoft-com:mac:vml" xmlns:mo="http://schemas.microsoft.com/office/mac/office/2008/main" xmlns=""/>
+                            <ma14:wrappingTextBoxFlag xmlns="" xmlns:mo="http://schemas.microsoft.com/office/mac/office/2008/main" xmlns:mv="urn:schemas-microsoft-com:mac:vml" xmlns:o="urn:schemas-microsoft-com:office:office" xmlns:v="urn:schemas-microsoft-com:vml" xmlns:w10="urn:schemas-microsoft-com:office:word" xmlns:w="http://schemas.openxmlformats.org/wordprocessingml/2006/main" xmlns:ma14="http://schemas.microsoft.com/office/mac/drawingml/2011/main"/>
                           </a:ext>
                         </a:extLst>
                       </wps:spPr>
@@ -9266,7 +9266,7 @@
                         <a:effectLst/>
                         <a:extLst>
                           <a:ext uri="{C572A759-6A51-4108-AA02-DFA0A04FC94B}">
-                            <ma14:wrappingTextBoxFlag xmlns:ma14="http://schemas.microsoft.com/office/mac/drawingml/2011/main" xmlns:w="http://schemas.openxmlformats.org/wordprocessingml/2006/main" xmlns:w10="urn:schemas-microsoft-com:office:word" xmlns:v="urn:schemas-microsoft-com:vml" xmlns:o="urn:schemas-microsoft-com:office:office" xmlns:mv="urn:schemas-microsoft-com:mac:vml" xmlns:mo="http://schemas.microsoft.com/office/mac/office/2008/main" xmlns=""/>
+                            <ma14:wrappingTextBoxFlag xmlns="" xmlns:mo="http://schemas.microsoft.com/office/mac/office/2008/main" xmlns:mv="urn:schemas-microsoft-com:mac:vml" xmlns:o="urn:schemas-microsoft-com:office:office" xmlns:v="urn:schemas-microsoft-com:vml" xmlns:w10="urn:schemas-microsoft-com:office:word" xmlns:w="http://schemas.openxmlformats.org/wordprocessingml/2006/main" xmlns:ma14="http://schemas.microsoft.com/office/mac/drawingml/2011/main"/>
                           </a:ext>
                         </a:extLst>
                       </wps:spPr>
@@ -9691,7 +9691,7 @@
                         <a:effectLst/>
                         <a:extLst>
                           <a:ext uri="{C572A759-6A51-4108-AA02-DFA0A04FC94B}">
-                            <ma14:wrappingTextBoxFlag xmlns:ma14="http://schemas.microsoft.com/office/mac/drawingml/2011/main" xmlns:w="http://schemas.openxmlformats.org/wordprocessingml/2006/main" xmlns:w10="urn:schemas-microsoft-com:office:word" xmlns:v="urn:schemas-microsoft-com:vml" xmlns:o="urn:schemas-microsoft-com:office:office" xmlns:mv="urn:schemas-microsoft-com:mac:vml" xmlns:mo="http://schemas.microsoft.com/office/mac/office/2008/main" xmlns=""/>
+                            <ma14:wrappingTextBoxFlag xmlns="" xmlns:mo="http://schemas.microsoft.com/office/mac/office/2008/main" xmlns:mv="urn:schemas-microsoft-com:mac:vml" xmlns:o="urn:schemas-microsoft-com:office:office" xmlns:v="urn:schemas-microsoft-com:vml" xmlns:w10="urn:schemas-microsoft-com:office:word" xmlns:w="http://schemas.openxmlformats.org/wordprocessingml/2006/main" xmlns:ma14="http://schemas.microsoft.com/office/mac/drawingml/2011/main"/>
                           </a:ext>
                         </a:extLst>
                       </wps:spPr>
@@ -10232,7 +10232,7 @@
                         <a:effectLst/>
                         <a:extLst>
                           <a:ext uri="{C572A759-6A51-4108-AA02-DFA0A04FC94B}">
-                            <ma14:wrappingTextBoxFlag xmlns:ma14="http://schemas.microsoft.com/office/mac/drawingml/2011/main" xmlns:w="http://schemas.openxmlformats.org/wordprocessingml/2006/main" xmlns:w10="urn:schemas-microsoft-com:office:word" xmlns:v="urn:schemas-microsoft-com:vml" xmlns:o="urn:schemas-microsoft-com:office:office" xmlns:mv="urn:schemas-microsoft-com:mac:vml" xmlns:mo="http://schemas.microsoft.com/office/mac/office/2008/main" xmlns=""/>
+                            <ma14:wrappingTextBoxFlag xmlns="" xmlns:mo="http://schemas.microsoft.com/office/mac/office/2008/main" xmlns:mv="urn:schemas-microsoft-com:mac:vml" xmlns:o="urn:schemas-microsoft-com:office:office" xmlns:v="urn:schemas-microsoft-com:vml" xmlns:w10="urn:schemas-microsoft-com:office:word" xmlns:w="http://schemas.openxmlformats.org/wordprocessingml/2006/main" xmlns:ma14="http://schemas.microsoft.com/office/mac/drawingml/2011/main"/>
                           </a:ext>
                         </a:extLst>
                       </wps:spPr>
@@ -10405,7 +10405,7 @@
                         <a:effectLst/>
                         <a:extLst>
                           <a:ext uri="{C572A759-6A51-4108-AA02-DFA0A04FC94B}">
-                            <ma14:wrappingTextBoxFlag xmlns:ma14="http://schemas.microsoft.com/office/mac/drawingml/2011/main" xmlns:w="http://schemas.openxmlformats.org/wordprocessingml/2006/main" xmlns:w10="urn:schemas-microsoft-com:office:word" xmlns:v="urn:schemas-microsoft-com:vml" xmlns:o="urn:schemas-microsoft-com:office:office" xmlns:mv="urn:schemas-microsoft-com:mac:vml" xmlns:mo="http://schemas.microsoft.com/office/mac/office/2008/main" xmlns=""/>
+                            <ma14:wrappingTextBoxFlag xmlns="" xmlns:mo="http://schemas.microsoft.com/office/mac/office/2008/main" xmlns:mv="urn:schemas-microsoft-com:mac:vml" xmlns:o="urn:schemas-microsoft-com:office:office" xmlns:v="urn:schemas-microsoft-com:vml" xmlns:w10="urn:schemas-microsoft-com:office:word" xmlns:w="http://schemas.openxmlformats.org/wordprocessingml/2006/main" xmlns:ma14="http://schemas.microsoft.com/office/mac/drawingml/2011/main"/>
                           </a:ext>
                         </a:extLst>
                       </wps:spPr>
@@ -10663,11 +10663,11 @@
         <w:br w:type="page"/>
       </w:r>
     </w:p>
+    <w:bookmarkStart w:id="47" w:name="_Toc206075863"/>
     <w:p>
       <w:pPr>
         <w:pStyle w:val="Heading1"/>
       </w:pPr>
-      <w:bookmarkStart w:id="47" w:name="_Toc206075863"/>
       <w:r>
         <w:rPr>
           <w:noProof/>
@@ -10710,7 +10710,7 @@
                         <a:effectLst/>
                         <a:extLst>
                           <a:ext uri="{C572A759-6A51-4108-AA02-DFA0A04FC94B}">
-                            <ma14:wrappingTextBoxFlag xmlns:ma14="http://schemas.microsoft.com/office/mac/drawingml/2011/main" xmlns:w="http://schemas.openxmlformats.org/wordprocessingml/2006/main" xmlns:w10="urn:schemas-microsoft-com:office:word" xmlns:v="urn:schemas-microsoft-com:vml" xmlns:o="urn:schemas-microsoft-com:office:office" xmlns:mv="urn:schemas-microsoft-com:mac:vml" xmlns:mo="http://schemas.microsoft.com/office/mac/office/2008/main" xmlns=""/>
+                            <ma14:wrappingTextBoxFlag xmlns="" xmlns:mo="http://schemas.microsoft.com/office/mac/office/2008/main" xmlns:mv="urn:schemas-microsoft-com:mac:vml" xmlns:o="urn:schemas-microsoft-com:office:office" xmlns:v="urn:schemas-microsoft-com:vml" xmlns:w10="urn:schemas-microsoft-com:office:word" xmlns:w="http://schemas.openxmlformats.org/wordprocessingml/2006/main" xmlns:ma14="http://schemas.microsoft.com/office/mac/drawingml/2011/main"/>
                           </a:ext>
                         </a:extLst>
                       </wps:spPr>
@@ -11389,11 +11389,11 @@
         <w:jc w:val="left"/>
       </w:pPr>
     </w:p>
+    <w:bookmarkStart w:id="48" w:name="_Toc206075864"/>
     <w:p>
       <w:pPr>
         <w:pStyle w:val="Heading1"/>
       </w:pPr>
-      <w:bookmarkStart w:id="48" w:name="_Toc206075864"/>
       <w:r>
         <w:rPr>
           <w:noProof/>
@@ -11435,7 +11435,7 @@
                         <a:effectLst/>
                         <a:extLst>
                           <a:ext uri="{C572A759-6A51-4108-AA02-DFA0A04FC94B}">
-                            <ma14:wrappingTextBoxFlag xmlns:ma14="http://schemas.microsoft.com/office/mac/drawingml/2011/main" xmlns:w="http://schemas.openxmlformats.org/wordprocessingml/2006/main" xmlns:w10="urn:schemas-microsoft-com:office:word" xmlns:v="urn:schemas-microsoft-com:vml" xmlns:o="urn:schemas-microsoft-com:office:office" xmlns:mv="urn:schemas-microsoft-com:mac:vml" xmlns:mo="http://schemas.microsoft.com/office/mac/office/2008/main" xmlns=""/>
+                            <ma14:wrappingTextBoxFlag xmlns="" xmlns:mo="http://schemas.microsoft.com/office/mac/office/2008/main" xmlns:mv="urn:schemas-microsoft-com:mac:vml" xmlns:o="urn:schemas-microsoft-com:office:office" xmlns:v="urn:schemas-microsoft-com:vml" xmlns:w10="urn:schemas-microsoft-com:office:word" xmlns:w="http://schemas.openxmlformats.org/wordprocessingml/2006/main" xmlns:ma14="http://schemas.microsoft.com/office/mac/drawingml/2011/main"/>
                           </a:ext>
                         </a:extLst>
                       </wps:spPr>
@@ -16023,15 +16023,6 @@
       </w:r>
       <w:r>
         <w:rPr>
-          <w:rStyle w:val="FootnoteReference"/>
-          <w:bCs/>
-          <w:snapToGrid w:val="0"/>
-          <w:color w:val="000000"/>
-        </w:rPr>
-        <w:footnoteReference w:id="6"/>
-      </w:r>
-      <w:r>
-        <w:rPr>
           <w:snapToGrid w:val="0"/>
           <w:color w:val="000000"/>
         </w:rPr>
@@ -17617,7 +17608,7 @@
           <w:snapToGrid w:val="0"/>
           <w:color w:val="000000"/>
         </w:rPr>
-        <w:footnoteReference w:id="7"/>
+        <w:footnoteReference w:id="6"/>
       </w:r>
       <w:r>
         <w:rPr>
@@ -17778,7 +17769,7 @@
           <w:snapToGrid w:val="0"/>
           <w:color w:val="000000"/>
         </w:rPr>
-        <w:footnoteReference w:id="8"/>
+        <w:footnoteReference w:id="7"/>
       </w:r>
       <w:r>
         <w:rPr>
@@ -18543,25 +18534,49 @@
         <w:rPr>
           <w:szCs w:val="18"/>
         </w:rPr>
-        <w:t>Rules 7, 8</w:t>
+        <w:t>Rules 7</w:t>
       </w:r>
       <w:r>
         <w:rPr>
           <w:szCs w:val="18"/>
         </w:rPr>
-        <w:t>,</w:t>
+        <w:t xml:space="preserve"> – 10 </w:t>
       </w:r>
       <w:r>
         <w:rPr>
           <w:szCs w:val="18"/>
         </w:rPr>
-        <w:t xml:space="preserve"> and 9 are required for </w:t>
+        <w:t xml:space="preserve">are required for </w:t>
       </w:r>
       <w:r>
         <w:rPr>
           <w:szCs w:val="18"/>
         </w:rPr>
-        <w:t>Phase C of the Foundations paper</w:t>
+        <w:t>Phase</w:t>
+      </w:r>
+      <w:r>
+        <w:rPr>
+          <w:szCs w:val="18"/>
+        </w:rPr>
+        <w:t>s</w:t>
+      </w:r>
+      <w:r>
+        <w:rPr>
+          <w:szCs w:val="18"/>
+        </w:rPr>
+        <w:t xml:space="preserve"> </w:t>
+      </w:r>
+      <w:r>
+        <w:rPr>
+          <w:szCs w:val="18"/>
+        </w:rPr>
+        <w:t xml:space="preserve">B and </w:t>
+      </w:r>
+      <w:r>
+        <w:rPr>
+          <w:szCs w:val="18"/>
+        </w:rPr>
+        <w:t>C of the Foundations paper</w:t>
       </w:r>
       <w:r>
         <w:rPr>
@@ -18576,78 +18591,43 @@
       <w:pPr>
         <w:pStyle w:val="FootnoteText"/>
         <w:rPr>
-          <w:szCs w:val="18"/>
+          <w:sz w:val="21"/>
         </w:rPr>
       </w:pPr>
       <w:r>
         <w:rPr>
           <w:rStyle w:val="FootnoteReference"/>
-          <w:szCs w:val="18"/>
+          <w:sz w:val="22"/>
         </w:rPr>
         <w:footnoteRef/>
       </w:r>
       <w:r>
         <w:rPr>
-          <w:szCs w:val="18"/>
-        </w:rPr>
-        <w:t xml:space="preserve"> Rule 10 is required for </w:t>
-      </w:r>
-      <w:r>
-        <w:rPr>
-          <w:szCs w:val="18"/>
-        </w:rPr>
-        <w:t xml:space="preserve">the </w:t>
-      </w:r>
-      <w:r>
-        <w:rPr>
-          <w:szCs w:val="18"/>
-        </w:rPr>
-        <w:t>Final SOTF paper only.</w:t>
+          <w:sz w:val="22"/>
+        </w:rPr>
+        <w:t xml:space="preserve"> </w:t>
+      </w:r>
+      <w:r>
+        <w:rPr>
+          <w:sz w:val="21"/>
+        </w:rPr>
+        <w:t xml:space="preserve">Rule 9 is required for </w:t>
+      </w:r>
+      <w:r>
+        <w:rPr>
+          <w:sz w:val="21"/>
+        </w:rPr>
+        <w:t>your final SOTF presentation</w:t>
+      </w:r>
+      <w:r>
+        <w:rPr>
+          <w:sz w:val="21"/>
+        </w:rPr>
+        <w:t>.</w:t>
       </w:r>
     </w:p>
   </w:footnote>
   <w:footnote w:id="7">
-    <w:p>
-      <w:pPr>
-        <w:pStyle w:val="FootnoteText"/>
-        <w:rPr>
-          <w:sz w:val="21"/>
-        </w:rPr>
-      </w:pPr>
-      <w:r>
-        <w:rPr>
-          <w:rStyle w:val="FootnoteReference"/>
-          <w:sz w:val="22"/>
-        </w:rPr>
-        <w:footnoteRef/>
-      </w:r>
-      <w:r>
-        <w:rPr>
-          <w:sz w:val="22"/>
-        </w:rPr>
-        <w:t xml:space="preserve"> </w:t>
-      </w:r>
-      <w:r>
-        <w:rPr>
-          <w:sz w:val="21"/>
-        </w:rPr>
-        <w:t xml:space="preserve">Rule 9 is required for </w:t>
-      </w:r>
-      <w:r>
-        <w:rPr>
-          <w:sz w:val="21"/>
-        </w:rPr>
-        <w:t>your final SOTF presentation</w:t>
-      </w:r>
-      <w:r>
-        <w:rPr>
-          <w:sz w:val="21"/>
-        </w:rPr>
-        <w:t>.</w:t>
-      </w:r>
-    </w:p>
-  </w:footnote>
-  <w:footnote w:id="8">
     <w:p>
       <w:pPr>
         <w:pStyle w:val="FootnoteText"/>

</xml_diff>